<commit_message>
added new feature nds
</commit_message>
<xml_diff>
--- a/conclusions/D-701/D-701.docx
+++ b/conclusions/D-701/D-701.docx
@@ -1016,30 +1016,7 @@
                 <w:szCs w:val="18"/>
                 <w:lang w:val="en-US"/>
               </w:rPr>
-              <w:t>10000 без НДС</w:t>
-            </w:r>
-          </w:p>
-          <w:p>
-            <w:pPr>
-              <w:pStyle w:val="NoSpacing"/>
-              <w:jc w:val="both"/>
-              <w:rPr>
-                <w:rFonts w:ascii="Times New Roman" w:hAnsi="Times New Roman"/>
-                <w:color w:val="000000"/>
-                <w:sz w:val="18"/>
-                <w:szCs w:val="18"/>
-                <w:lang w:val="en-US"/>
-              </w:rPr>
-            </w:pPr>
-            <w:r>
-              <w:rPr>
-                <w:rFonts w:ascii="Times New Roman" w:hAnsi="Times New Roman"/>
-                <w:color w:val="000000"/>
-                <w:sz w:val="18"/>
-                <w:szCs w:val="18"/>
-                <w:lang w:val="en-US"/>
-              </w:rPr>
-              <w:t>12000 с НДС</w:t>
+              <w:t>10000(НДС не облагается)</w:t>
             </w:r>
           </w:p>
         </w:tc>

</xml_diff>